<commit_message>
corrected case typo in target name buildJar
</commit_message>
<xml_diff>
--- a/docs/src/Build.docx
+++ b/docs/src/Build.docx
@@ -1,6 +1,6 @@
 
 <file path=word/document.xml><?xml version="1.0" encoding="utf-8"?>
-<w:document xmlns:wpc="http://schemas.microsoft.com/office/word/2010/wordprocessingCanvas" xmlns:mc="http://schemas.openxmlformats.org/markup-compatibility/2006" xmlns:o="urn:schemas-microsoft-com:office:office" xmlns:r="http://schemas.openxmlformats.org/officeDocument/2006/relationships" xmlns:m="http://schemas.openxmlformats.org/officeDocument/2006/math" xmlns:v="urn:schemas-microsoft-com:vml" xmlns:wp14="http://schemas.microsoft.com/office/word/2010/wordprocessingDrawing" xmlns:wp="http://schemas.openxmlformats.org/drawingml/2006/wordprocessingDrawing" xmlns:w10="urn:schemas-microsoft-com:office:word" xmlns:w="http://schemas.openxmlformats.org/wordprocessingml/2006/main" xmlns:w14="http://schemas.microsoft.com/office/word/2010/wordml" xmlns:w15="http://schemas.microsoft.com/office/word/2012/wordml" xmlns:wpg="http://schemas.microsoft.com/office/word/2010/wordprocessingGroup" xmlns:wpi="http://schemas.microsoft.com/office/word/2010/wordprocessingInk" xmlns:wne="http://schemas.microsoft.com/office/word/2006/wordml" xmlns:wps="http://schemas.microsoft.com/office/word/2010/wordprocessingShape" mc:Ignorable="w14 w15 wp14">
+<w:document xmlns:wpc="http://schemas.microsoft.com/office/word/2010/wordprocessingCanvas" xmlns:cx="http://schemas.microsoft.com/office/drawing/2014/chartex" xmlns:cx1="http://schemas.microsoft.com/office/drawing/2015/9/8/chartex" xmlns:cx2="http://schemas.microsoft.com/office/drawing/2015/10/21/chartex" xmlns:cx3="http://schemas.microsoft.com/office/drawing/2016/5/9/chartex" xmlns:cx4="http://schemas.microsoft.com/office/drawing/2016/5/10/chartex" xmlns:cx5="http://schemas.microsoft.com/office/drawing/2016/5/11/chartex" xmlns:cx6="http://schemas.microsoft.com/office/drawing/2016/5/12/chartex" xmlns:cx7="http://schemas.microsoft.com/office/drawing/2016/5/13/chartex" xmlns:cx8="http://schemas.microsoft.com/office/drawing/2016/5/14/chartex" xmlns:mc="http://schemas.openxmlformats.org/markup-compatibility/2006" xmlns:aink="http://schemas.microsoft.com/office/drawing/2016/ink" xmlns:am3d="http://schemas.microsoft.com/office/drawing/2017/model3d" xmlns:o="urn:schemas-microsoft-com:office:office" xmlns:r="http://schemas.openxmlformats.org/officeDocument/2006/relationships" xmlns:m="http://schemas.openxmlformats.org/officeDocument/2006/math" xmlns:v="urn:schemas-microsoft-com:vml" xmlns:wp14="http://schemas.microsoft.com/office/word/2010/wordprocessingDrawing" xmlns:wp="http://schemas.openxmlformats.org/drawingml/2006/wordprocessingDrawing" xmlns:w10="urn:schemas-microsoft-com:office:word" xmlns:w="http://schemas.openxmlformats.org/wordprocessingml/2006/main" xmlns:w14="http://schemas.microsoft.com/office/word/2010/wordml" xmlns:w15="http://schemas.microsoft.com/office/word/2012/wordml" xmlns:w16cex="http://schemas.microsoft.com/office/word/2018/wordml/cex" xmlns:w16cid="http://schemas.microsoft.com/office/word/2016/wordml/cid" xmlns:w16="http://schemas.microsoft.com/office/word/2018/wordml" xmlns:w16sdtdh="http://schemas.microsoft.com/office/word/2020/wordml/sdtdatahash" xmlns:w16se="http://schemas.microsoft.com/office/word/2015/wordml/symex" xmlns:wpg="http://schemas.microsoft.com/office/word/2010/wordprocessingGroup" xmlns:wpi="http://schemas.microsoft.com/office/word/2010/wordprocessingInk" xmlns:wne="http://schemas.microsoft.com/office/word/2006/wordml" xmlns:wps="http://schemas.microsoft.com/office/word/2010/wordprocessingShape" mc:Ignorable="w14 w15 w16se w16cid w16 w16cex w16sdtdh wp14">
   <w:body>
     <w:p>
       <w:pPr>
@@ -15,6 +15,7 @@
       <w:r>
         <w:t xml:space="preserve">Building </w:t>
       </w:r>
+      <w:proofErr w:type="spellStart"/>
       <w:r>
         <w:rPr>
           <w:i/>
@@ -27,6 +28,7 @@
         </w:rPr>
         <w:t>ilbido</w:t>
       </w:r>
+      <w:proofErr w:type="spellEnd"/>
       <w:r>
         <w:t xml:space="preserve"> from source</w:t>
       </w:r>
@@ -42,14 +44,24 @@
       <w:r>
         <w:t xml:space="preserve">The </w:t>
       </w:r>
+      <w:proofErr w:type="spellStart"/>
       <w:r>
         <w:rPr>
           <w:i/>
         </w:rPr>
         <w:t>silbido</w:t>
       </w:r>
-      <w:r>
-        <w:t xml:space="preserve"> tonal detector is written in a combination of Matlab, Java, and C++.  If you downloaded a distribution package from our web site, you don’t need to be reading this unless you are running an operating system for which we have not built the C++ code.</w:t>
+      <w:proofErr w:type="spellEnd"/>
+      <w:r>
+        <w:t xml:space="preserve"> tonal detector is written in a combination of </w:t>
+      </w:r>
+      <w:proofErr w:type="spellStart"/>
+      <w:r>
+        <w:t>Matlab</w:t>
+      </w:r>
+      <w:proofErr w:type="spellEnd"/>
+      <w:r>
+        <w:t>, Java, and C++.  If you downloaded a distribution package from our web site, you don’t need to be reading this unless you are running an operating system for which we have not built the C++ code.</w:t>
       </w:r>
     </w:p>
     <w:p>
@@ -64,12 +76,14 @@
       <w:r>
         <w:t xml:space="preserve">To build </w:t>
       </w:r>
+      <w:proofErr w:type="spellStart"/>
       <w:r>
         <w:rPr>
           <w:i/>
         </w:rPr>
         <w:t>silbido</w:t>
       </w:r>
+      <w:proofErr w:type="spellEnd"/>
       <w:r>
         <w:t>, you will need the following:</w:t>
       </w:r>
@@ -83,7 +97,63 @@
         </w:numPr>
       </w:pPr>
       <w:r>
-        <w:t>A C++ compiler supported by your current version of Matlab.  To determine which compilers your version of Matlab supports see the documentation for the mex command.  There is a section in the documentation about supported and compatabile compilers.  Compiler installation on most linux platforms can be accomplished with your package manager used by your linux distribution (e.g. yum, dpkg, etc.).  Microsoft provides a free version of their Visual Studio C++ compiler.</w:t>
+        <w:t xml:space="preserve">A C++ compiler supported by your current version of </w:t>
+      </w:r>
+      <w:proofErr w:type="spellStart"/>
+      <w:r>
+        <w:t>Matlab</w:t>
+      </w:r>
+      <w:proofErr w:type="spellEnd"/>
+      <w:r>
+        <w:t xml:space="preserve">.  To determine which compilers your version of </w:t>
+      </w:r>
+      <w:proofErr w:type="spellStart"/>
+      <w:r>
+        <w:t>Matlab</w:t>
+      </w:r>
+      <w:proofErr w:type="spellEnd"/>
+      <w:r>
+        <w:t xml:space="preserve"> supports see the documentation for the </w:t>
+      </w:r>
+      <w:proofErr w:type="spellStart"/>
+      <w:r>
+        <w:t>mex</w:t>
+      </w:r>
+      <w:proofErr w:type="spellEnd"/>
+      <w:r>
+        <w:t xml:space="preserve"> command.  There is a section in the documentation about supported and </w:t>
+      </w:r>
+      <w:proofErr w:type="spellStart"/>
+      <w:r>
+        <w:t>compatabile</w:t>
+      </w:r>
+      <w:proofErr w:type="spellEnd"/>
+      <w:r>
+        <w:t xml:space="preserve"> compilers.  Compiler installation on most </w:t>
+      </w:r>
+      <w:proofErr w:type="spellStart"/>
+      <w:r>
+        <w:t>linux</w:t>
+      </w:r>
+      <w:proofErr w:type="spellEnd"/>
+      <w:r>
+        <w:t xml:space="preserve"> platforms can be accomplished with your package manager used by your </w:t>
+      </w:r>
+      <w:proofErr w:type="spellStart"/>
+      <w:r>
+        <w:t>linux</w:t>
+      </w:r>
+      <w:proofErr w:type="spellEnd"/>
+      <w:r>
+        <w:t xml:space="preserve"> distribution (e.g. yum, </w:t>
+      </w:r>
+      <w:proofErr w:type="spellStart"/>
+      <w:r>
+        <w:t>dpkg</w:t>
+      </w:r>
+      <w:proofErr w:type="spellEnd"/>
+      <w:r>
+        <w:t>, etc.).  Microsoft provides a free version of their Visual Studio C++ compiler.</w:t>
       </w:r>
     </w:p>
     <w:p>
@@ -95,7 +165,31 @@
         </w:numPr>
       </w:pPr>
       <w:r>
-        <w:t>A Java development kit (JDK) that can be downloaded from Oracle.  Note that if you attempt to use a JDK newer than the Java compiler in Matlab without setting compatibility options, you  may encounter problems.  You can determine Matlab’s Java version with the command “ver –java”.</w:t>
+        <w:t xml:space="preserve">A Java development kit (JDK) that can be downloaded from Oracle.  Note that if you attempt to use a JDK newer than the Java compiler in </w:t>
+      </w:r>
+      <w:proofErr w:type="spellStart"/>
+      <w:r>
+        <w:t>Matlab</w:t>
+      </w:r>
+      <w:proofErr w:type="spellEnd"/>
+      <w:r>
+        <w:t xml:space="preserve"> without setting compatibility options, you  may encounter problems.  You can determine </w:t>
+      </w:r>
+      <w:proofErr w:type="spellStart"/>
+      <w:r>
+        <w:t>Matlab’s</w:t>
+      </w:r>
+      <w:proofErr w:type="spellEnd"/>
+      <w:r>
+        <w:t xml:space="preserve"> Java version with the command “</w:t>
+      </w:r>
+      <w:proofErr w:type="spellStart"/>
+      <w:r>
+        <w:t>ver</w:t>
+      </w:r>
+      <w:proofErr w:type="spellEnd"/>
+      <w:r>
+        <w:t xml:space="preserve"> –java”.</w:t>
       </w:r>
     </w:p>
     <w:p>
@@ -125,12 +219,14 @@
       <w:r>
         <w:t xml:space="preserve">Start a console window and change directory to the root of the </w:t>
       </w:r>
+      <w:proofErr w:type="spellStart"/>
       <w:r>
         <w:rPr>
           <w:i/>
         </w:rPr>
         <w:t>silbido</w:t>
       </w:r>
+      <w:proofErr w:type="spellEnd"/>
       <w:r>
         <w:t xml:space="preserve"> distribution</w:t>
       </w:r>
@@ -179,15 +275,26 @@
       <w:r>
         <w:t xml:space="preserve">jar subdirectory and the </w:t>
       </w:r>
+      <w:proofErr w:type="spellStart"/>
       <w:r>
         <w:t>silbido</w:t>
       </w:r>
-      <w:r>
-        <w:t xml:space="preserve"> tonals package in directory </w:t>
+      <w:proofErr w:type="spellEnd"/>
+      <w:r>
+        <w:t xml:space="preserve"> </w:t>
+      </w:r>
+      <w:proofErr w:type="spellStart"/>
+      <w:r>
+        <w:t>tonals</w:t>
+      </w:r>
+      <w:proofErr w:type="spellEnd"/>
+      <w:r>
+        <w:t xml:space="preserve"> package in directory </w:t>
       </w:r>
       <w:r>
         <w:t>$root/build/java/</w:t>
       </w:r>
+      <w:proofErr w:type="spellStart"/>
       <w:r>
         <w:t>ton</w:t>
       </w:r>
@@ -195,13 +302,25 @@
         <w:t>a</w:t>
       </w:r>
       <w:r>
-        <w:t xml:space="preserve">ls. </w:t>
+        <w:t>ls</w:t>
+      </w:r>
+      <w:proofErr w:type="spellEnd"/>
+      <w:r>
+        <w:t xml:space="preserve">. </w:t>
       </w:r>
       <w:r>
         <w:t>Note</w:t>
       </w:r>
       <w:r>
-        <w:t xml:space="preserve"> that silbido_init will look </w:t>
+        <w:t xml:space="preserve"> that </w:t>
+      </w:r>
+      <w:proofErr w:type="spellStart"/>
+      <w:r>
+        <w:t>silbido_init</w:t>
+      </w:r>
+      <w:proofErr w:type="spellEnd"/>
+      <w:r>
+        <w:t xml:space="preserve"> will look </w:t>
       </w:r>
       <w:r>
         <w:t>for these</w:t>
@@ -222,7 +341,21 @@
         </w:numPr>
       </w:pPr>
       <w:r>
-        <w:t xml:space="preserve">ant buildjar </w:t>
+        <w:t xml:space="preserve">ant </w:t>
+      </w:r>
+      <w:proofErr w:type="spellStart"/>
+      <w:r>
+        <w:t>build</w:t>
+      </w:r>
+      <w:r>
+        <w:t>J</w:t>
+      </w:r>
+      <w:r>
+        <w:t>ar</w:t>
+      </w:r>
+      <w:proofErr w:type="spellEnd"/>
+      <w:r>
+        <w:t xml:space="preserve"> </w:t>
       </w:r>
       <w:r>
         <w:t>–</w:t>
@@ -233,12 +366,14 @@
       <w:r>
         <w:t xml:space="preserve">Builds a Jar file with classes specific to </w:t>
       </w:r>
+      <w:proofErr w:type="spellStart"/>
       <w:r>
         <w:rPr>
           <w:i/>
         </w:rPr>
         <w:t>silbido</w:t>
       </w:r>
+      <w:proofErr w:type="spellEnd"/>
       <w:r>
         <w:t xml:space="preserve"> In the $root/build/jar file.  This jar contains anything that is in the </w:t>
       </w:r>
@@ -268,8 +403,21 @@
       <w:r>
         <w:t xml:space="preserve">ant package – </w:t>
       </w:r>
-      <w:r>
-        <w:t>Inovkes compile, buildjar, and then creates a distributable in $root/build/package.</w:t>
+      <w:proofErr w:type="spellStart"/>
+      <w:r>
+        <w:t>Inovkes</w:t>
+      </w:r>
+      <w:proofErr w:type="spellEnd"/>
+      <w:r>
+        <w:t xml:space="preserve"> compile, </w:t>
+      </w:r>
+      <w:proofErr w:type="spellStart"/>
+      <w:r>
+        <w:t>buildjar</w:t>
+      </w:r>
+      <w:proofErr w:type="spellEnd"/>
+      <w:r>
+        <w:t>, and then creates a distributable in $root/build/package.</w:t>
       </w:r>
     </w:p>
     <w:p>
@@ -283,14 +431,24 @@
       <w:r>
         <w:t xml:space="preserve">ant </w:t>
       </w:r>
+      <w:proofErr w:type="spellStart"/>
       <w:r>
         <w:t>dist</w:t>
       </w:r>
+      <w:proofErr w:type="spellEnd"/>
       <w:r>
         <w:t xml:space="preserve"> – Generates</w:t>
       </w:r>
       <w:r>
-        <w:t xml:space="preserve"> compressed (zip and gzip)</w:t>
+        <w:t xml:space="preserve"> compressed (zip and </w:t>
+      </w:r>
+      <w:proofErr w:type="spellStart"/>
+      <w:r>
+        <w:t>gzip</w:t>
+      </w:r>
+      <w:proofErr w:type="spellEnd"/>
+      <w:r>
+        <w:t>)</w:t>
       </w:r>
       <w:r>
         <w:t xml:space="preserve"> product</w:t>
@@ -303,37 +461,121 @@
       <w:pPr>
         <w:pStyle w:val="Heading1"/>
       </w:pPr>
+      <w:proofErr w:type="spellStart"/>
       <w:r>
         <w:lastRenderedPageBreak/>
-        <w:t>Buiding C++ products</w:t>
+        <w:t>Buiding</w:t>
+      </w:r>
+      <w:proofErr w:type="spellEnd"/>
+      <w:r>
+        <w:t xml:space="preserve"> C++ products</w:t>
       </w:r>
     </w:p>
     <w:p>
       <w:r>
         <w:br/>
-        <w:t xml:space="preserve">If you have not configured your C++ compiler for use with Matlab, type “mex –setup” at the Matlab prompt.  This need only be done once.  </w:t>
+        <w:t xml:space="preserve">If you have not configured your C++ compiler for use with </w:t>
+      </w:r>
+      <w:proofErr w:type="spellStart"/>
+      <w:r>
+        <w:t>Matlab</w:t>
+      </w:r>
+      <w:proofErr w:type="spellEnd"/>
+      <w:r>
+        <w:t>, type “</w:t>
+      </w:r>
+      <w:proofErr w:type="spellStart"/>
+      <w:r>
+        <w:t>mex</w:t>
+      </w:r>
+      <w:proofErr w:type="spellEnd"/>
+      <w:r>
+        <w:t xml:space="preserve"> –setup” at the </w:t>
+      </w:r>
+      <w:proofErr w:type="spellStart"/>
+      <w:r>
+        <w:t>Matlab</w:t>
+      </w:r>
+      <w:proofErr w:type="spellEnd"/>
+      <w:r>
+        <w:t xml:space="preserve"> prompt.  This need only be done once.  </w:t>
       </w:r>
     </w:p>
     <w:p>
       <w:r>
         <w:t xml:space="preserve">Relative to the root of the </w:t>
       </w:r>
+      <w:proofErr w:type="spellStart"/>
       <w:r>
         <w:rPr>
           <w:i/>
         </w:rPr>
         <w:t>silbido</w:t>
       </w:r>
-      <w:r>
-        <w:t xml:space="preserve"> distribution, set Matlab’s current working directory to src</w:t>
-      </w:r>
-      <w:r>
-        <w:t>/matlab/lib.</w:t>
-      </w:r>
-    </w:p>
-    <w:p>
-      <w:r>
-        <w:t>Type “mex tinyxml2_wrap.cpp”.  This will compile a Matlab executable whose extension depends on the operating system being used.  For example, 64 bit Windows currently will produce “tinyxml2_wrap.mexw64”.  For the curious, Matlab’s mexext function will indicate the extension that will be used.</w:t>
+      <w:proofErr w:type="spellEnd"/>
+      <w:r>
+        <w:t xml:space="preserve"> distribution, set </w:t>
+      </w:r>
+      <w:proofErr w:type="spellStart"/>
+      <w:r>
+        <w:t>Matlab’s</w:t>
+      </w:r>
+      <w:proofErr w:type="spellEnd"/>
+      <w:r>
+        <w:t xml:space="preserve"> current working directory to </w:t>
+      </w:r>
+      <w:proofErr w:type="spellStart"/>
+      <w:r>
+        <w:t>src</w:t>
+      </w:r>
+      <w:proofErr w:type="spellEnd"/>
+      <w:r>
+        <w:t>/</w:t>
+      </w:r>
+      <w:proofErr w:type="spellStart"/>
+      <w:r>
+        <w:t>matlab</w:t>
+      </w:r>
+      <w:proofErr w:type="spellEnd"/>
+      <w:r>
+        <w:t>/lib.</w:t>
+      </w:r>
+    </w:p>
+    <w:p>
+      <w:r>
+        <w:t>Type “</w:t>
+      </w:r>
+      <w:proofErr w:type="spellStart"/>
+      <w:r>
+        <w:t>mex</w:t>
+      </w:r>
+      <w:proofErr w:type="spellEnd"/>
+      <w:r>
+        <w:t xml:space="preserve"> tinyxml2_wrap.cpp”.  This will compile a </w:t>
+      </w:r>
+      <w:proofErr w:type="spellStart"/>
+      <w:r>
+        <w:t>Matlab</w:t>
+      </w:r>
+      <w:proofErr w:type="spellEnd"/>
+      <w:r>
+        <w:t xml:space="preserve"> executable whose extension depends on the operating system being used.  For example, 64 bit Windows currently will produce “tinyxml2_wrap.mexw64”.  For the curious, </w:t>
+      </w:r>
+      <w:proofErr w:type="spellStart"/>
+      <w:r>
+        <w:t>Matlab’s</w:t>
+      </w:r>
+      <w:proofErr w:type="spellEnd"/>
+      <w:r>
+        <w:t xml:space="preserve"> </w:t>
+      </w:r>
+      <w:proofErr w:type="spellStart"/>
+      <w:r>
+        <w:t>mexext</w:t>
+      </w:r>
+      <w:proofErr w:type="spellEnd"/>
+      <w:r>
+        <w:t xml:space="preserve"> function will indicate the extension that will be used.</w:t>
       </w:r>
     </w:p>
     <w:p>
@@ -349,12 +591,14 @@
       <w:r>
         <w:t xml:space="preserve"> </w:t>
       </w:r>
+      <w:proofErr w:type="spellStart"/>
       <w:r>
         <w:rPr>
           <w:i/>
         </w:rPr>
         <w:t>silbido</w:t>
       </w:r>
+      <w:proofErr w:type="spellEnd"/>
       <w:r>
         <w:rPr>
           <w:i/>
@@ -372,14 +616,64 @@
       <w:r>
         <w:t xml:space="preserve">new functionality for </w:t>
       </w:r>
+      <w:proofErr w:type="spellStart"/>
       <w:r>
         <w:rPr>
           <w:i/>
         </w:rPr>
         <w:t>silbido</w:t>
       </w:r>
-      <w:r>
-        <w:t>.  We recommend using eclipse, but jdb or any debugger will do.  When starting Matlab, provide the –jdb option to the startup.  When Matlab is started from a graphical launcher (e.g. desktop menu), you may need to create a modified copy of the launcher.  For example. on Windows find the Matlab startup icon and create a copy.  Then edit the properties and add –jdb:</w:t>
+      <w:proofErr w:type="spellEnd"/>
+      <w:r>
+        <w:t xml:space="preserve">.  We recommend using eclipse, but </w:t>
+      </w:r>
+      <w:proofErr w:type="spellStart"/>
+      <w:r>
+        <w:t>jdb</w:t>
+      </w:r>
+      <w:proofErr w:type="spellEnd"/>
+      <w:r>
+        <w:t xml:space="preserve"> or any debugger will do.  When starting </w:t>
+      </w:r>
+      <w:proofErr w:type="spellStart"/>
+      <w:r>
+        <w:t>Matlab</w:t>
+      </w:r>
+      <w:proofErr w:type="spellEnd"/>
+      <w:r>
+        <w:t>, provide the –</w:t>
+      </w:r>
+      <w:proofErr w:type="spellStart"/>
+      <w:r>
+        <w:t>jdb</w:t>
+      </w:r>
+      <w:proofErr w:type="spellEnd"/>
+      <w:r>
+        <w:t xml:space="preserve"> option to the startup.  When </w:t>
+      </w:r>
+      <w:proofErr w:type="spellStart"/>
+      <w:r>
+        <w:t>Matlab</w:t>
+      </w:r>
+      <w:proofErr w:type="spellEnd"/>
+      <w:r>
+        <w:t xml:space="preserve"> is started from a graphical launcher (e.g. desktop menu), you may need to create a modified copy of the launcher.  For example. on Windows find the </w:t>
+      </w:r>
+      <w:proofErr w:type="spellStart"/>
+      <w:r>
+        <w:t>Matlab</w:t>
+      </w:r>
+      <w:proofErr w:type="spellEnd"/>
+      <w:r>
+        <w:t xml:space="preserve"> startup icon and create a copy.  Then edit the properties and add –</w:t>
+      </w:r>
+      <w:proofErr w:type="spellStart"/>
+      <w:r>
+        <w:t>jdb</w:t>
+      </w:r>
+      <w:proofErr w:type="spellEnd"/>
+      <w:r>
+        <w:t>:</w:t>
       </w:r>
     </w:p>
     <w:p>
@@ -388,7 +682,7 @@
           <w:noProof/>
         </w:rPr>
         <w:drawing>
-          <wp:inline distT="0" distB="0" distL="0" distR="0" wp14:anchorId="1A48426E" wp14:editId="612932E0">
+          <wp:inline distT="0" distB="0" distL="0" distR="0" wp14:anchorId="0BCBBBC9" wp14:editId="21EFC638">
             <wp:extent cx="3181350" cy="3381584"/>
             <wp:effectExtent l="0" t="0" r="0" b="9525"/>
             <wp:docPr id="1" name="Picture 1"/>
@@ -433,7 +727,15 @@
     </w:p>
     <w:p>
       <w:r>
-        <w:t>When Matlab is opened with this launcher, you will see a message similar to the following one:</w:t>
+        <w:t xml:space="preserve">When </w:t>
+      </w:r>
+      <w:proofErr w:type="spellStart"/>
+      <w:r>
+        <w:t>Matlab</w:t>
+      </w:r>
+      <w:proofErr w:type="spellEnd"/>
+      <w:r>
+        <w:t xml:space="preserve"> is opened with this launcher, you will see a message similar to the following one:</w:t>
       </w:r>
     </w:p>
     <w:p>
@@ -461,13 +763,57 @@
         <w:rPr>
           <w:rFonts w:ascii="Consolas" w:hAnsi="Consolas" w:cs="Consolas"/>
         </w:rPr>
-        <w:t>Use "jdb -connect com.sun.jdi.SocketAttach:port=4444" to attach debugger.</w:t>
+        <w:t>Use "</w:t>
+      </w:r>
+      <w:proofErr w:type="spellStart"/>
+      <w:r>
+        <w:rPr>
+          <w:rFonts w:ascii="Consolas" w:hAnsi="Consolas" w:cs="Consolas"/>
+        </w:rPr>
+        <w:t>jdb</w:t>
+      </w:r>
+      <w:proofErr w:type="spellEnd"/>
+      <w:r>
+        <w:rPr>
+          <w:rFonts w:ascii="Consolas" w:hAnsi="Consolas" w:cs="Consolas"/>
+        </w:rPr>
+        <w:t xml:space="preserve"> -connect </w:t>
+      </w:r>
+      <w:proofErr w:type="spellStart"/>
+      <w:r>
+        <w:rPr>
+          <w:rFonts w:ascii="Consolas" w:hAnsi="Consolas" w:cs="Consolas"/>
+        </w:rPr>
+        <w:t>com.sun.jdi.SocketAttach:port</w:t>
+      </w:r>
+      <w:proofErr w:type="spellEnd"/>
+      <w:r>
+        <w:rPr>
+          <w:rFonts w:ascii="Consolas" w:hAnsi="Consolas" w:cs="Consolas"/>
+        </w:rPr>
+        <w:t>=4444" to attach debugger.</w:t>
       </w:r>
     </w:p>
     <w:p/>
     <w:p>
       <w:r>
-        <w:t xml:space="preserve">To specify a different port, add the port number after the –jdb.  To debug using eclipse simply import the silbido project </w:t>
+        <w:t>To specify a different port, add the port number after the –</w:t>
+      </w:r>
+      <w:proofErr w:type="spellStart"/>
+      <w:r>
+        <w:t>jdb</w:t>
+      </w:r>
+      <w:proofErr w:type="spellEnd"/>
+      <w:r>
+        <w:t xml:space="preserve">.  To debug using eclipse simply import the </w:t>
+      </w:r>
+      <w:proofErr w:type="spellStart"/>
+      <w:r>
+        <w:t>silbido</w:t>
+      </w:r>
+      <w:proofErr w:type="spellEnd"/>
+      <w:r>
+        <w:t xml:space="preserve"> project </w:t>
       </w:r>
       <w:r>
         <w:t>from the Hg repository.  Then</w:t>
@@ -480,7 +826,15 @@
         <w:t>port</w:t>
       </w:r>
       <w:r>
-        <w:t xml:space="preserve">.  We use eclipse wth the </w:t>
+        <w:t xml:space="preserve">.  We use eclipse </w:t>
+      </w:r>
+      <w:proofErr w:type="spellStart"/>
+      <w:r>
+        <w:t>wth</w:t>
+      </w:r>
+      <w:proofErr w:type="spellEnd"/>
+      <w:r>
+        <w:t xml:space="preserve"> the </w:t>
       </w:r>
       <w:hyperlink r:id="rId6" w:history="1">
         <w:r>
@@ -494,21 +848,29 @@
         <w:t xml:space="preserve"> project and </w:t>
       </w:r>
       <w:hyperlink r:id="rId7" w:history="1">
+        <w:proofErr w:type="spellStart"/>
         <w:r>
           <w:rPr>
             <w:rStyle w:val="Hyperlink"/>
           </w:rPr>
           <w:t>TortoiseHg</w:t>
         </w:r>
+        <w:proofErr w:type="spellEnd"/>
       </w:hyperlink>
       <w:r>
         <w:t xml:space="preserve"> for development</w:t>
       </w:r>
       <w:r>
-        <w:t>, but jdb is fine too</w:t>
-      </w:r>
-      <w:bookmarkStart w:id="0" w:name="_GoBack"/>
-      <w:bookmarkEnd w:id="0"/>
+        <w:t xml:space="preserve">, but </w:t>
+      </w:r>
+      <w:proofErr w:type="spellStart"/>
+      <w:r>
+        <w:t>jdb</w:t>
+      </w:r>
+      <w:proofErr w:type="spellEnd"/>
+      <w:r>
+        <w:t xml:space="preserve"> is fine too</w:t>
+      </w:r>
       <w:r>
         <w:t>.</w:t>
       </w:r>
@@ -524,7 +886,7 @@
 </file>
 
 <file path=word/numbering.xml><?xml version="1.0" encoding="utf-8"?>
-<w:numbering xmlns:wpc="http://schemas.microsoft.com/office/word/2010/wordprocessingCanvas" xmlns:mc="http://schemas.openxmlformats.org/markup-compatibility/2006" xmlns:o="urn:schemas-microsoft-com:office:office" xmlns:r="http://schemas.openxmlformats.org/officeDocument/2006/relationships" xmlns:m="http://schemas.openxmlformats.org/officeDocument/2006/math" xmlns:v="urn:schemas-microsoft-com:vml" xmlns:wp14="http://schemas.microsoft.com/office/word/2010/wordprocessingDrawing" xmlns:wp="http://schemas.openxmlformats.org/drawingml/2006/wordprocessingDrawing" xmlns:w10="urn:schemas-microsoft-com:office:word" xmlns:w="http://schemas.openxmlformats.org/wordprocessingml/2006/main" xmlns:w14="http://schemas.microsoft.com/office/word/2010/wordml" xmlns:w15="http://schemas.microsoft.com/office/word/2012/wordml" xmlns:wpg="http://schemas.microsoft.com/office/word/2010/wordprocessingGroup" xmlns:wpi="http://schemas.microsoft.com/office/word/2010/wordprocessingInk" xmlns:wne="http://schemas.microsoft.com/office/word/2006/wordml" xmlns:wps="http://schemas.microsoft.com/office/word/2010/wordprocessingShape" mc:Ignorable="w14 w15 wp14">
+<w:numbering xmlns:wpc="http://schemas.microsoft.com/office/word/2010/wordprocessingCanvas" xmlns:cx="http://schemas.microsoft.com/office/drawing/2014/chartex" xmlns:cx1="http://schemas.microsoft.com/office/drawing/2015/9/8/chartex" xmlns:cx2="http://schemas.microsoft.com/office/drawing/2015/10/21/chartex" xmlns:cx3="http://schemas.microsoft.com/office/drawing/2016/5/9/chartex" xmlns:cx4="http://schemas.microsoft.com/office/drawing/2016/5/10/chartex" xmlns:cx5="http://schemas.microsoft.com/office/drawing/2016/5/11/chartex" xmlns:cx6="http://schemas.microsoft.com/office/drawing/2016/5/12/chartex" xmlns:cx7="http://schemas.microsoft.com/office/drawing/2016/5/13/chartex" xmlns:cx8="http://schemas.microsoft.com/office/drawing/2016/5/14/chartex" xmlns:mc="http://schemas.openxmlformats.org/markup-compatibility/2006" xmlns:aink="http://schemas.microsoft.com/office/drawing/2016/ink" xmlns:am3d="http://schemas.microsoft.com/office/drawing/2017/model3d" xmlns:o="urn:schemas-microsoft-com:office:office" xmlns:r="http://schemas.openxmlformats.org/officeDocument/2006/relationships" xmlns:m="http://schemas.openxmlformats.org/officeDocument/2006/math" xmlns:v="urn:schemas-microsoft-com:vml" xmlns:wp14="http://schemas.microsoft.com/office/word/2010/wordprocessingDrawing" xmlns:wp="http://schemas.openxmlformats.org/drawingml/2006/wordprocessingDrawing" xmlns:w10="urn:schemas-microsoft-com:office:word" xmlns:w="http://schemas.openxmlformats.org/wordprocessingml/2006/main" xmlns:w14="http://schemas.microsoft.com/office/word/2010/wordml" xmlns:w15="http://schemas.microsoft.com/office/word/2012/wordml" xmlns:w16cex="http://schemas.microsoft.com/office/word/2018/wordml/cex" xmlns:w16cid="http://schemas.microsoft.com/office/word/2016/wordml/cid" xmlns:w16="http://schemas.microsoft.com/office/word/2018/wordml" xmlns:w16sdtdh="http://schemas.microsoft.com/office/word/2020/wordml/sdtdatahash" xmlns:w16se="http://schemas.microsoft.com/office/word/2015/wordml/symex" xmlns:wpg="http://schemas.microsoft.com/office/word/2010/wordprocessingGroup" xmlns:wpi="http://schemas.microsoft.com/office/word/2010/wordprocessingInk" xmlns:wne="http://schemas.microsoft.com/office/word/2006/wordml" xmlns:wps="http://schemas.microsoft.com/office/word/2010/wordprocessingShape" mc:Ignorable="w14 w15 w16se w16cid w16 w16cex w16sdtdh wp14">
   <w:abstractNum w:abstractNumId="0" w15:restartNumberingAfterBreak="0">
     <w:nsid w:val="022E41DB"/>
     <w:multiLevelType w:val="hybridMultilevel"/>
@@ -761,7 +1123,7 @@
 </file>
 
 <file path=word/styles.xml><?xml version="1.0" encoding="utf-8"?>
-<w:styles xmlns:mc="http://schemas.openxmlformats.org/markup-compatibility/2006" xmlns:r="http://schemas.openxmlformats.org/officeDocument/2006/relationships" xmlns:w="http://schemas.openxmlformats.org/wordprocessingml/2006/main" xmlns:w14="http://schemas.microsoft.com/office/word/2010/wordml" xmlns:w15="http://schemas.microsoft.com/office/word/2012/wordml" mc:Ignorable="w14 w15">
+<w:styles xmlns:mc="http://schemas.openxmlformats.org/markup-compatibility/2006" xmlns:r="http://schemas.openxmlformats.org/officeDocument/2006/relationships" xmlns:w="http://schemas.openxmlformats.org/wordprocessingml/2006/main" xmlns:w14="http://schemas.microsoft.com/office/word/2010/wordml" xmlns:w15="http://schemas.microsoft.com/office/word/2012/wordml" xmlns:w16cex="http://schemas.microsoft.com/office/word/2018/wordml/cex" xmlns:w16cid="http://schemas.microsoft.com/office/word/2016/wordml/cid" xmlns:w16="http://schemas.microsoft.com/office/word/2018/wordml" xmlns:w16sdtdh="http://schemas.microsoft.com/office/word/2020/wordml/sdtdatahash" xmlns:w16se="http://schemas.microsoft.com/office/word/2015/wordml/symex" mc:Ignorable="w14 w15 w16se w16cid w16 w16cex w16sdtdh">
   <w:docDefaults>
     <w:rPrDefault>
       <w:rPr>
@@ -777,7 +1139,7 @@
       </w:pPr>
     </w:pPrDefault>
   </w:docDefaults>
-  <w:latentStyles w:defLockedState="0" w:defUIPriority="99" w:defSemiHidden="0" w:defUnhideWhenUsed="0" w:defQFormat="0" w:count="371">
+  <w:latentStyles w:defLockedState="0" w:defUIPriority="99" w:defSemiHidden="0" w:defUnhideWhenUsed="0" w:defQFormat="0" w:count="376">
     <w:lsdException w:name="Normal" w:uiPriority="0" w:qFormat="1"/>
     <w:lsdException w:name="heading 1" w:uiPriority="9" w:qFormat="1"/>
     <w:lsdException w:name="heading 2" w:semiHidden="1" w:uiPriority="9" w:unhideWhenUsed="1" w:qFormat="1"/>
@@ -883,7 +1245,6 @@
     <w:lsdException w:name="HTML Sample" w:semiHidden="1" w:unhideWhenUsed="1"/>
     <w:lsdException w:name="HTML Typewriter" w:semiHidden="1" w:unhideWhenUsed="1"/>
     <w:lsdException w:name="HTML Variable" w:semiHidden="1" w:unhideWhenUsed="1"/>
-    <w:lsdException w:name="Normal Table" w:semiHidden="1" w:unhideWhenUsed="1"/>
     <w:lsdException w:name="annotation subject" w:semiHidden="1" w:unhideWhenUsed="1"/>
     <w:lsdException w:name="No List" w:semiHidden="1" w:unhideWhenUsed="1"/>
     <w:lsdException w:name="Outline List 1" w:semiHidden="1" w:unhideWhenUsed="1"/>
@@ -926,11 +1287,8 @@
     <w:lsdException w:name="Table Contemporary" w:semiHidden="1" w:unhideWhenUsed="1"/>
     <w:lsdException w:name="Table Elegant" w:semiHidden="1" w:unhideWhenUsed="1"/>
     <w:lsdException w:name="Table Professional" w:semiHidden="1" w:unhideWhenUsed="1"/>
-    <w:lsdException w:name="Table Subtle 1" w:semiHidden="1" w:unhideWhenUsed="1"/>
     <w:lsdException w:name="Table Subtle 2" w:semiHidden="1" w:unhideWhenUsed="1"/>
     <w:lsdException w:name="Table Web 1" w:semiHidden="1" w:unhideWhenUsed="1"/>
-    <w:lsdException w:name="Table Web 2" w:semiHidden="1" w:unhideWhenUsed="1"/>
-    <w:lsdException w:name="Table Web 3" w:semiHidden="1" w:unhideWhenUsed="1"/>
     <w:lsdException w:name="Balloon Text" w:semiHidden="1" w:unhideWhenUsed="1"/>
     <w:lsdException w:name="Table Grid" w:uiPriority="39"/>
     <w:lsdException w:name="Table Theme" w:semiHidden="1" w:unhideWhenUsed="1"/>
@@ -1149,6 +1507,11 @@
     <w:lsdException w:name="List Table 5 Dark Accent 6" w:uiPriority="50"/>
     <w:lsdException w:name="List Table 6 Colorful Accent 6" w:uiPriority="51"/>
     <w:lsdException w:name="List Table 7 Colorful Accent 6" w:uiPriority="52"/>
+    <w:lsdException w:name="Mention" w:semiHidden="1" w:unhideWhenUsed="1"/>
+    <w:lsdException w:name="Smart Hyperlink" w:semiHidden="1" w:unhideWhenUsed="1"/>
+    <w:lsdException w:name="Hashtag" w:semiHidden="1" w:unhideWhenUsed="1"/>
+    <w:lsdException w:name="Unresolved Mention" w:semiHidden="1" w:unhideWhenUsed="1"/>
+    <w:lsdException w:name="Smart Link" w:semiHidden="1" w:unhideWhenUsed="1"/>
   </w:latentStyles>
   <w:style w:type="paragraph" w:default="1" w:styleId="Normal">
     <w:name w:val="Normal"/>

</xml_diff>